<commit_message>
docs: correcao da tabela de casos de usos, faltando alguns alinhamento com a equipe para terminar a correcao do resto dos casos de uso
</commit_message>
<xml_diff>
--- a/PFC_2025_Docs/ApêndiceC-VisãoFuncional/3.FluxosdeEvento/Donate_VisaoDeDados-v.1.docx
+++ b/PFC_2025_Docs/ApêndiceC-VisãoFuncional/3.FluxosdeEvento/Donate_VisaoDeDados-v.1.docx
@@ -67,7 +67,7 @@
           <w:sz w:val="24"/>
           <w:szCs w:val="24"/>
         </w:rPr>
-        <w:t xml:space="preserve">Login </w:t>
+        <w:t>Módulo Autenticação</w:t>
       </w:r>
     </w:p>
     <w:tbl>
@@ -160,25 +160,7 @@
                 <w:sz w:val="20"/>
                 <w:szCs w:val="20"/>
               </w:rPr>
-              <w:t>Acess</w:t>
-            </w:r>
-            <w:r>
-              <w:rPr>
-                <w:rFonts w:ascii="Times New Roman" w:eastAsia="Times New Roman" w:hAnsi="Times New Roman" w:cs="Times New Roman"/>
-                <w:color w:val="000000"/>
-                <w:sz w:val="20"/>
-                <w:szCs w:val="20"/>
-              </w:rPr>
-              <w:t>o</w:t>
-            </w:r>
-            <w:r>
-              <w:rPr>
-                <w:rFonts w:ascii="Times New Roman" w:eastAsia="Times New Roman" w:hAnsi="Times New Roman" w:cs="Times New Roman"/>
-                <w:color w:val="000000"/>
-                <w:sz w:val="20"/>
-                <w:szCs w:val="20"/>
-              </w:rPr>
-              <w:t xml:space="preserve"> Login Correto</w:t>
+              <w:t>Módulo Autenticação</w:t>
             </w:r>
           </w:p>
         </w:tc>
@@ -253,7 +235,25 @@
                 <w:sz w:val="20"/>
                 <w:szCs w:val="20"/>
               </w:rPr>
-              <w:t>Login</w:t>
+              <w:t>Módulo Autenticação</w:t>
+            </w:r>
+            <w:r>
+              <w:rPr>
+                <w:rFonts w:ascii="Times New Roman" w:eastAsia="Times New Roman" w:hAnsi="Times New Roman" w:cs="Times New Roman"/>
+                <w:color w:val="000000"/>
+                <w:sz w:val="20"/>
+                <w:szCs w:val="20"/>
+              </w:rPr>
+              <w:t xml:space="preserve"> </w:t>
+            </w:r>
+            <w:r>
+              <w:rPr>
+                <w:rFonts w:ascii="Times New Roman" w:eastAsia="Times New Roman" w:hAnsi="Times New Roman" w:cs="Times New Roman"/>
+                <w:color w:val="000000"/>
+                <w:sz w:val="20"/>
+                <w:szCs w:val="20"/>
+              </w:rPr>
+              <w:t>Correto</w:t>
             </w:r>
           </w:p>
         </w:tc>
@@ -1199,7 +1199,15 @@
           <w:sz w:val="24"/>
           <w:szCs w:val="24"/>
         </w:rPr>
-        <w:t>Subsistema/módulo: Login</w:t>
+        <w:t xml:space="preserve">Subsistema/módulo: </w:t>
+      </w:r>
+      <w:r>
+        <w:rPr>
+          <w:rFonts w:ascii="Times New Roman" w:eastAsia="Times New Roman" w:hAnsi="Times New Roman" w:cs="Times New Roman"/>
+          <w:sz w:val="24"/>
+          <w:szCs w:val="24"/>
+        </w:rPr>
+        <w:t>Módulo Autenticação</w:t>
       </w:r>
     </w:p>
     <w:tbl>
@@ -1283,25 +1291,16 @@
                 <w:sz w:val="20"/>
                 <w:szCs w:val="20"/>
               </w:rPr>
-              <w:t>Acess</w:t>
-            </w:r>
-            <w:r>
-              <w:rPr>
-                <w:rFonts w:ascii="Times New Roman" w:eastAsia="Times New Roman" w:hAnsi="Times New Roman" w:cs="Times New Roman"/>
-                <w:color w:val="000000"/>
-                <w:sz w:val="20"/>
-                <w:szCs w:val="20"/>
-              </w:rPr>
-              <w:t>o</w:t>
-            </w:r>
-            <w:r>
-              <w:rPr>
-                <w:rFonts w:ascii="Times New Roman" w:eastAsia="Times New Roman" w:hAnsi="Times New Roman" w:cs="Times New Roman"/>
-                <w:color w:val="000000"/>
-                <w:sz w:val="20"/>
-                <w:szCs w:val="20"/>
-              </w:rPr>
-              <w:t xml:space="preserve"> Login Senha Incorreta</w:t>
+              <w:t>Módulo Autenticação</w:t>
+            </w:r>
+            <w:r>
+              <w:rPr>
+                <w:rFonts w:ascii="Times New Roman" w:eastAsia="Times New Roman" w:hAnsi="Times New Roman" w:cs="Times New Roman"/>
+                <w:color w:val="000000"/>
+                <w:sz w:val="20"/>
+                <w:szCs w:val="20"/>
+              </w:rPr>
+              <w:t xml:space="preserve"> Senha Incorreta</w:t>
             </w:r>
           </w:p>
         </w:tc>
@@ -1367,7 +1366,7 @@
                 <w:sz w:val="20"/>
                 <w:szCs w:val="20"/>
               </w:rPr>
-              <w:t>Login</w:t>
+              <w:t>Módulo Autenticação Senha Incorreta</w:t>
             </w:r>
           </w:p>
         </w:tc>
@@ -2287,7 +2286,15 @@
           <w:sz w:val="24"/>
           <w:szCs w:val="24"/>
         </w:rPr>
-        <w:t>Subsistema/módulo: Login</w:t>
+        <w:t xml:space="preserve">Subsistema/módulo: </w:t>
+      </w:r>
+      <w:r>
+        <w:rPr>
+          <w:rFonts w:ascii="Times New Roman" w:eastAsia="Times New Roman" w:hAnsi="Times New Roman" w:cs="Times New Roman"/>
+          <w:sz w:val="24"/>
+          <w:szCs w:val="24"/>
+        </w:rPr>
+        <w:t>Módulo Autenticação</w:t>
       </w:r>
     </w:p>
     <w:tbl>
@@ -2371,7 +2378,7 @@
                 <w:sz w:val="20"/>
                 <w:szCs w:val="20"/>
               </w:rPr>
-              <w:t>Acesso Login E-mail Incorreto</w:t>
+              <w:t>Módulo Autenticação</w:t>
             </w:r>
           </w:p>
         </w:tc>
@@ -2437,7 +2444,7 @@
                 <w:sz w:val="20"/>
                 <w:szCs w:val="20"/>
               </w:rPr>
-              <w:t>Login</w:t>
+              <w:t>Módulo Autenticação E-mail Incorreto</w:t>
             </w:r>
           </w:p>
         </w:tc>
@@ -3357,7 +3364,15 @@
           <w:sz w:val="24"/>
           <w:szCs w:val="24"/>
         </w:rPr>
-        <w:t>Subsistema/módulo: Login</w:t>
+        <w:t xml:space="preserve">Subsistema/módulo: </w:t>
+      </w:r>
+      <w:r>
+        <w:rPr>
+          <w:rFonts w:ascii="Times New Roman" w:eastAsia="Times New Roman" w:hAnsi="Times New Roman" w:cs="Times New Roman"/>
+          <w:sz w:val="24"/>
+          <w:szCs w:val="24"/>
+        </w:rPr>
+        <w:t>Módulo Autenticação</w:t>
       </w:r>
     </w:p>
     <w:tbl>
@@ -3441,12 +3456,15 @@
                 <w:sz w:val="20"/>
                 <w:szCs w:val="20"/>
               </w:rPr>
-              <w:t>Acesso Login campos sem preencher</w:t>
-            </w:r>
-          </w:p>
-        </w:tc>
-      </w:tr>
-      <w:tr>
+              <w:t>Módulo Autenticação</w:t>
+            </w:r>
+          </w:p>
+        </w:tc>
+      </w:tr>
+      <w:tr>
+        <w:trPr>
+          <w:trHeight w:val="231"/>
+        </w:trPr>
         <w:tc>
           <w:tcPr>
             <w:tcW w:w="2381" w:type="dxa"/>
@@ -3507,7 +3525,7 @@
                 <w:sz w:val="20"/>
                 <w:szCs w:val="20"/>
               </w:rPr>
-              <w:t>Login</w:t>
+              <w:t>Módulo Autenticação campos sem preencher</w:t>
             </w:r>
           </w:p>
         </w:tc>
@@ -4457,7 +4475,23 @@
           <w:sz w:val="24"/>
           <w:szCs w:val="24"/>
         </w:rPr>
-        <w:t>Subsistema/módulo: Recuperar Senha</w:t>
+        <w:t>Subsistema/módulo:</w:t>
+      </w:r>
+      <w:r>
+        <w:rPr>
+          <w:rFonts w:ascii="Times New Roman" w:eastAsia="Times New Roman" w:hAnsi="Times New Roman" w:cs="Times New Roman"/>
+          <w:sz w:val="24"/>
+          <w:szCs w:val="24"/>
+        </w:rPr>
+        <w:t xml:space="preserve"> Acessar</w:t>
+      </w:r>
+      <w:r>
+        <w:rPr>
+          <w:rFonts w:ascii="Times New Roman" w:eastAsia="Times New Roman" w:hAnsi="Times New Roman" w:cs="Times New Roman"/>
+          <w:sz w:val="24"/>
+          <w:szCs w:val="24"/>
+        </w:rPr>
+        <w:t xml:space="preserve"> Recuperar Senha</w:t>
       </w:r>
     </w:p>
     <w:tbl>
@@ -4541,7 +4575,25 @@
                 <w:sz w:val="20"/>
                 <w:szCs w:val="20"/>
               </w:rPr>
-              <w:t>Recuperar Senha Correto</w:t>
+              <w:t xml:space="preserve">Acessar </w:t>
+            </w:r>
+            <w:r>
+              <w:rPr>
+                <w:rFonts w:ascii="Times New Roman" w:eastAsia="Times New Roman" w:hAnsi="Times New Roman" w:cs="Times New Roman"/>
+                <w:color w:val="000000"/>
+                <w:sz w:val="20"/>
+                <w:szCs w:val="20"/>
+              </w:rPr>
+              <w:t xml:space="preserve">Recuperar </w:t>
+            </w:r>
+            <w:r>
+              <w:rPr>
+                <w:rFonts w:ascii="Times New Roman" w:eastAsia="Times New Roman" w:hAnsi="Times New Roman" w:cs="Times New Roman"/>
+                <w:color w:val="000000"/>
+                <w:sz w:val="20"/>
+                <w:szCs w:val="20"/>
+              </w:rPr>
+              <w:t>Senha</w:t>
             </w:r>
           </w:p>
         </w:tc>
@@ -4593,21 +4645,42 @@
             <w:pPr>
               <w:pStyle w:val="Normal2"/>
               <w:spacing w:line="276" w:lineRule="auto"/>
-              <w:rPr>
-                <w:rFonts w:ascii="Times New Roman" w:eastAsia="Times New Roman" w:hAnsi="Times New Roman" w:cs="Times New Roman"/>
-                <w:color w:val="000000"/>
-                <w:sz w:val="20"/>
-                <w:szCs w:val="20"/>
-              </w:rPr>
-            </w:pPr>
-            <w:r>
-              <w:rPr>
-                <w:rFonts w:ascii="Times New Roman" w:eastAsia="Times New Roman" w:hAnsi="Times New Roman" w:cs="Times New Roman"/>
-                <w:color w:val="000000"/>
-                <w:sz w:val="20"/>
-                <w:szCs w:val="20"/>
-              </w:rPr>
-              <w:t>Recuperar Senha</w:t>
+            </w:pPr>
+            <w:r>
+              <w:rPr>
+                <w:rFonts w:ascii="Times New Roman" w:eastAsia="Times New Roman" w:hAnsi="Times New Roman" w:cs="Times New Roman"/>
+                <w:color w:val="000000"/>
+                <w:sz w:val="20"/>
+                <w:szCs w:val="20"/>
+              </w:rPr>
+              <w:t xml:space="preserve">Acessar </w:t>
+            </w:r>
+            <w:r>
+              <w:rPr>
+                <w:rFonts w:ascii="Times New Roman" w:eastAsia="Times New Roman" w:hAnsi="Times New Roman" w:cs="Times New Roman"/>
+                <w:color w:val="000000"/>
+                <w:sz w:val="20"/>
+                <w:szCs w:val="20"/>
+              </w:rPr>
+              <w:t>Recuperar</w:t>
+            </w:r>
+            <w:r>
+              <w:rPr>
+                <w:rFonts w:ascii="Times New Roman" w:eastAsia="Times New Roman" w:hAnsi="Times New Roman" w:cs="Times New Roman"/>
+                <w:color w:val="000000"/>
+                <w:sz w:val="20"/>
+                <w:szCs w:val="20"/>
+              </w:rPr>
+              <w:t xml:space="preserve"> </w:t>
+            </w:r>
+            <w:r>
+              <w:rPr>
+                <w:rFonts w:ascii="Times New Roman" w:eastAsia="Times New Roman" w:hAnsi="Times New Roman" w:cs="Times New Roman"/>
+                <w:color w:val="000000"/>
+                <w:sz w:val="20"/>
+                <w:szCs w:val="20"/>
+              </w:rPr>
+              <w:t>Senha Correto</w:t>
             </w:r>
           </w:p>
         </w:tc>
@@ -5531,7 +5604,15 @@
           <w:sz w:val="24"/>
           <w:szCs w:val="24"/>
         </w:rPr>
-        <w:t>Subsistema/módulo: Recuperar Senha</w:t>
+        <w:t xml:space="preserve">Subsistema/módulo: </w:t>
+      </w:r>
+      <w:r>
+        <w:rPr>
+          <w:rFonts w:ascii="Times New Roman" w:eastAsia="Times New Roman" w:hAnsi="Times New Roman" w:cs="Times New Roman"/>
+          <w:sz w:val="24"/>
+          <w:szCs w:val="24"/>
+        </w:rPr>
+        <w:t>Acessar Recuperar Senha</w:t>
       </w:r>
     </w:p>
     <w:tbl>
@@ -5615,16 +5696,16 @@
                 <w:sz w:val="20"/>
                 <w:szCs w:val="20"/>
               </w:rPr>
-              <w:t xml:space="preserve">Recuperar Senha </w:t>
-            </w:r>
-            <w:r>
-              <w:rPr>
-                <w:rFonts w:ascii="Times New Roman" w:eastAsia="Times New Roman" w:hAnsi="Times New Roman" w:cs="Times New Roman"/>
-                <w:color w:val="000000"/>
-                <w:sz w:val="20"/>
-                <w:szCs w:val="20"/>
-              </w:rPr>
-              <w:t>E-mail incorreto</w:t>
+              <w:t xml:space="preserve">Acessar </w:t>
+            </w:r>
+            <w:r>
+              <w:rPr>
+                <w:rFonts w:ascii="Times New Roman" w:eastAsia="Times New Roman" w:hAnsi="Times New Roman" w:cs="Times New Roman"/>
+                <w:color w:val="000000"/>
+                <w:sz w:val="20"/>
+                <w:szCs w:val="20"/>
+              </w:rPr>
+              <w:t>Recuperar Senha</w:t>
             </w:r>
           </w:p>
         </w:tc>
@@ -5690,7 +5771,7 @@
                 <w:sz w:val="20"/>
                 <w:szCs w:val="20"/>
               </w:rPr>
-              <w:t>Recuperar Senha</w:t>
+              <w:t>Acessar Recuperar Senha E-mail incorreto</w:t>
             </w:r>
           </w:p>
         </w:tc>
@@ -6647,7 +6728,7 @@
                 <w:sz w:val="20"/>
                 <w:szCs w:val="20"/>
               </w:rPr>
-              <w:t xml:space="preserve"> Correto</w:t>
+              <w:t xml:space="preserve"> </w:t>
             </w:r>
           </w:p>
         </w:tc>
@@ -6714,6 +6795,24 @@
                 <w:szCs w:val="20"/>
               </w:rPr>
               <w:t>Cadastro de Usuário no Sistema</w:t>
+            </w:r>
+            <w:r>
+              <w:rPr>
+                <w:rFonts w:ascii="Times New Roman" w:eastAsia="Times New Roman" w:hAnsi="Times New Roman" w:cs="Times New Roman"/>
+                <w:color w:val="000000"/>
+                <w:sz w:val="20"/>
+                <w:szCs w:val="20"/>
+              </w:rPr>
+              <w:t xml:space="preserve"> </w:t>
+            </w:r>
+            <w:r>
+              <w:rPr>
+                <w:rFonts w:ascii="Times New Roman" w:eastAsia="Times New Roman" w:hAnsi="Times New Roman" w:cs="Times New Roman"/>
+                <w:color w:val="000000"/>
+                <w:sz w:val="20"/>
+                <w:szCs w:val="20"/>
+              </w:rPr>
+              <w:t>Correto</w:t>
             </w:r>
           </w:p>
         </w:tc>
@@ -11173,15 +11272,7 @@
           <w:szCs w:val="24"/>
         </w:rPr>
         <w:lastRenderedPageBreak/>
-        <w:t xml:space="preserve">Subsistema/módulo: </w:t>
-      </w:r>
-      <w:r>
-        <w:rPr>
-          <w:rFonts w:ascii="Times New Roman" w:eastAsia="Times New Roman" w:hAnsi="Times New Roman" w:cs="Times New Roman"/>
-          <w:sz w:val="24"/>
-          <w:szCs w:val="24"/>
-        </w:rPr>
-        <w:t>Acessar lista de doadoras e coletas agendadas</w:t>
+        <w:t>Subsistema/módulo: Acessar lista de doadoras e coletas agendadas</w:t>
       </w:r>
     </w:p>
     <w:tbl>
@@ -12018,16 +12109,7 @@
                 <w:sz w:val="20"/>
                 <w:szCs w:val="20"/>
               </w:rPr>
-              <w:t xml:space="preserve"> </w:t>
-            </w:r>
-            <w:r>
-              <w:rPr>
-                <w:rFonts w:ascii="Times New Roman" w:eastAsia="Times New Roman" w:hAnsi="Times New Roman" w:cs="Times New Roman"/>
-                <w:color w:val="000000"/>
-                <w:sz w:val="20"/>
-                <w:szCs w:val="20"/>
-              </w:rPr>
-              <w:t>O profissional pode visualizar um calendário com as datas das coletas agendadas.</w:t>
+              <w:t xml:space="preserve"> O profissional pode visualizar um calendário com as datas das coletas agendadas.</w:t>
             </w:r>
           </w:p>
           <w:p>
@@ -12126,16 +12208,7 @@
                 <w:sz w:val="20"/>
                 <w:szCs w:val="20"/>
               </w:rPr>
-              <w:t xml:space="preserve"> </w:t>
-            </w:r>
-            <w:r>
-              <w:rPr>
-                <w:rFonts w:ascii="Times New Roman" w:eastAsia="Times New Roman" w:hAnsi="Times New Roman" w:cs="Times New Roman"/>
-                <w:color w:val="000000"/>
-                <w:sz w:val="20"/>
-                <w:szCs w:val="20"/>
-              </w:rPr>
-              <w:t>Caso necessário, o profissional pode entrar em contato com a doadora para confirmar ou reagendar a coleta.</w:t>
+              <w:t xml:space="preserve"> Caso necessário, o profissional pode entrar em contato com a doadora para confirmar ou reagendar a coleta.</w:t>
             </w:r>
           </w:p>
           <w:p>

</xml_diff>